<commit_message>
Left Section Design Uploaded
</commit_message>
<xml_diff>
--- a/Documentation.docx
+++ b/Documentation.docx
@@ -1358,10 +1358,35 @@
     </w:p>
     <w:p>
       <w:pPr>
-        <w:rPr>
-          <w:lang w:val="en-US"/>
-        </w:rPr>
-      </w:pPr>
+        <w:pStyle w:val="Heading2"/>
+        <w:rPr>
+          <w:lang w:val="en-US"/>
+        </w:rPr>
+      </w:pPr>
+      <w:r>
+        <w:rPr>
+          <w:lang w:val="en-US"/>
+        </w:rPr>
+        <w:t>5 Days Forecast</w:t>
+      </w:r>
+    </w:p>
+    <w:p>
+      <w:pPr>
+        <w:rPr>
+          <w:lang w:val="en-US"/>
+        </w:rPr>
+      </w:pPr>
+      <w:r>
+        <w:t>api.openweathermap.org/data/2.5/forecast?lat={lat}&amp;lon={lon}&amp;appid=</w:t>
+      </w:r>
+      <w:hyperlink r:id="rId6" w:tgtFrame="_blank" w:history="1">
+        <w:r>
+          <w:rPr>
+            <w:rStyle w:val="Hyperlink"/>
+          </w:rPr>
+          <w:t>{API key}</w:t>
+        </w:r>
+      </w:hyperlink>
     </w:p>
     <w:p>
       <w:pPr>

</xml_diff>